<commit_message>
transferred info from topics to development training notes
</commit_message>
<xml_diff>
--- a/To do/ROCK_CustomerAgingReport_Commercial_Revised_CDSI_09052022_signed-off_2022Sept11.docx
+++ b/To do/ROCK_CustomerAgingReport_Commercial_Revised_CDSI_09052022_signed-off_2022Sept11.docx
@@ -556,7 +556,7 @@
                           <a:blip r:embed="rId11">
                             <a:extLst>
                               <a:ext uri="{FF2B5EF4-FFF2-40B4-BE49-F238E27FC236}">
-                                <a16:creationId xmlns="" xmlns:o="urn:schemas-microsoft-com:office:office" xmlns:v="urn:schemas-microsoft-com:vml" xmlns:w10="urn:schemas-microsoft-com:office:word" xmlns:w="http://schemas.openxmlformats.org/wordprocessingml/2006/main" xmlns:a14="http://schemas.microsoft.com/office/drawing/2010/main" xmlns:a16="http://schemas.microsoft.com/office/drawing/2014/main" xmlns:w16sdtdh="http://schemas.microsoft.com/office/word/2020/wordml/sdtdatahash" xmlns:w16="http://schemas.microsoft.com/office/word/2018/wordml" xmlns:w16cex="http://schemas.microsoft.com/office/word/2018/wordml/cex" xmlns:oel="http://schemas.microsoft.com/office/2019/extlst" id="{44433354-D6E9-47A2-A82C-FD1C7CCAFECB}"/>
+                                <a16:creationId xmlns:oel="http://schemas.microsoft.com/office/2019/extlst" xmlns:w16cex="http://schemas.microsoft.com/office/word/2018/wordml/cex" xmlns:w16="http://schemas.microsoft.com/office/word/2018/wordml" xmlns:w16sdtdh="http://schemas.microsoft.com/office/word/2020/wordml/sdtdatahash" xmlns:a16="http://schemas.microsoft.com/office/drawing/2014/main" xmlns:a14="http://schemas.microsoft.com/office/drawing/2010/main" xmlns:w="http://schemas.openxmlformats.org/wordprocessingml/2006/main" xmlns:w10="urn:schemas-microsoft-com:office:word" xmlns:v="urn:schemas-microsoft-com:vml" xmlns:o="urn:schemas-microsoft-com:office:office" xmlns="" id="{44433354-D6E9-47A2-A82C-FD1C7CCAFECB}"/>
                               </a:ext>
                             </a:extLst>
                           </a:blip>
@@ -4233,7 +4233,6 @@
     <w:p>
       <w:pPr>
         <w:ind w:firstLine="284"/>
-        <w:jc w:val="center"/>
       </w:pPr>
       <w:r>
         <w:rPr>
@@ -4242,9 +4241,17 @@
         </w:rPr>
         <w:lastRenderedPageBreak/>
         <w:drawing>
-          <wp:inline distT="0" distB="0" distL="0" distR="0" wp14:anchorId="4AEDC546" wp14:editId="6F9B435E">
+          <wp:anchor distT="0" distB="0" distL="114300" distR="114300" simplePos="0" relativeHeight="251658240" behindDoc="0" locked="0" layoutInCell="1" allowOverlap="1" wp14:anchorId="4AEDC546" wp14:editId="7FE07065">
+            <wp:simplePos x="2333625" y="476250"/>
+            <wp:positionH relativeFrom="column">
+              <wp:posOffset>2314575</wp:posOffset>
+            </wp:positionH>
+            <wp:positionV relativeFrom="paragraph">
+              <wp:align>top</wp:align>
+            </wp:positionV>
             <wp:extent cx="3281400" cy="7253620"/>
             <wp:effectExtent l="19050" t="19050" r="14605" b="23495"/>
+            <wp:wrapSquare wrapText="bothSides"/>
             <wp:docPr id="2" name="Picture 2"/>
             <wp:cNvGraphicFramePr>
               <a:graphicFrameLocks xmlns:a="http://schemas.openxmlformats.org/drawingml/2006/main" noChangeAspect="1"/>
@@ -4271,7 +4278,7 @@
                   <pic:spPr>
                     <a:xfrm>
                       <a:off x="0" y="0"/>
-                      <a:ext cx="3290931" cy="7274689"/>
+                      <a:ext cx="3281400" cy="7253620"/>
                     </a:xfrm>
                     <a:prstGeom prst="rect">
                       <a:avLst/>
@@ -4287,8 +4294,11 @@
                 </pic:pic>
               </a:graphicData>
             </a:graphic>
-          </wp:inline>
+          </wp:anchor>
         </w:drawing>
+      </w:r>
+      <w:r>
+        <w:br w:type="textWrapping" w:clear="all"/>
       </w:r>
     </w:p>
     <w:p>
@@ -7922,6 +7932,8 @@
       <w:pPr>
         <w:ind w:left="360"/>
       </w:pPr>
+      <w:bookmarkStart w:id="8" w:name="_GoBack"/>
+      <w:bookmarkEnd w:id="8"/>
     </w:p>
     <w:p>
       <w:pPr>
@@ -8028,7 +8040,7 @@
           <w:color w:val="000000" w:themeColor="text1"/>
         </w:rPr>
       </w:pPr>
-      <w:bookmarkStart w:id="8" w:name="_Toc113029215"/>
+      <w:bookmarkStart w:id="9" w:name="_Toc113029215"/>
       <w:r>
         <w:rPr>
           <w:rFonts w:ascii="Arial" w:hAnsi="Arial" w:cs="Arial"/>
@@ -8038,7 +8050,7 @@
         </w:rPr>
         <w:t>MAPPING</w:t>
       </w:r>
-      <w:bookmarkEnd w:id="8"/>
+      <w:bookmarkEnd w:id="9"/>
     </w:p>
     <w:tbl>
       <w:tblPr>
@@ -14752,8 +14764,6 @@
       <w:r>
         <w:t xml:space="preserve"> r 90 days, # of account 61 to 90 days</w:t>
       </w:r>
-      <w:bookmarkStart w:id="9" w:name="_GoBack"/>
-      <w:bookmarkEnd w:id="9"/>
     </w:p>
     <w:p/>
     <w:p/>
@@ -17939,6 +17949,7 @@
     <w:lsdException w:name="HTML Sample" w:semiHidden="1" w:unhideWhenUsed="1"/>
     <w:lsdException w:name="HTML Typewriter" w:semiHidden="1" w:unhideWhenUsed="1"/>
     <w:lsdException w:name="HTML Variable" w:semiHidden="1" w:unhideWhenUsed="1"/>
+    <w:lsdException w:name="Normal Table" w:semiHidden="1" w:unhideWhenUsed="1"/>
     <w:lsdException w:name="annotation subject" w:semiHidden="1" w:unhideWhenUsed="1"/>
     <w:lsdException w:name="No List" w:semiHidden="1" w:unhideWhenUsed="1"/>
     <w:lsdException w:name="Outline List 1" w:semiHidden="1" w:unhideWhenUsed="1"/>
@@ -17982,8 +17993,10 @@
     <w:lsdException w:name="Table Elegant" w:semiHidden="1" w:unhideWhenUsed="1"/>
     <w:lsdException w:name="Table Professional" w:semiHidden="1" w:unhideWhenUsed="1"/>
     <w:lsdException w:name="Table Subtle 1" w:semiHidden="1" w:unhideWhenUsed="1"/>
+    <w:lsdException w:name="Table Subtle 2" w:semiHidden="1" w:unhideWhenUsed="1"/>
     <w:lsdException w:name="Table Web 1" w:semiHidden="1" w:unhideWhenUsed="1"/>
     <w:lsdException w:name="Table Web 2" w:semiHidden="1" w:unhideWhenUsed="1"/>
+    <w:lsdException w:name="Table Web 3" w:semiHidden="1" w:unhideWhenUsed="1"/>
     <w:lsdException w:name="Balloon Text" w:semiHidden="1" w:unhideWhenUsed="1"/>
     <w:lsdException w:name="Table Grid" w:uiPriority="39"/>
     <w:lsdException w:name="Table Theme" w:semiHidden="1" w:unhideWhenUsed="1"/>
@@ -18919,18 +18932,18 @@
 </file>
 
 <file path=customXml/item1.xml><?xml version="1.0" encoding="utf-8"?>
+<p:properties xmlns:p="http://schemas.microsoft.com/office/2006/metadata/properties" xmlns:xsi="http://www.w3.org/2001/XMLSchema-instance" xmlns:pc="http://schemas.microsoft.com/office/infopath/2007/PartnerControls">
+  <documentManagement/>
+</p:properties>
+</file>
+
+<file path=customXml/item2.xml><?xml version="1.0" encoding="utf-8"?>
 <?mso-contentType ?>
 <FormTemplates xmlns="http://schemas.microsoft.com/sharepoint/v3/contenttype/forms">
   <Display>DocumentLibraryForm</Display>
   <Edit>DocumentLibraryForm</Edit>
   <New>DocumentLibraryForm</New>
 </FormTemplates>
-</file>
-
-<file path=customXml/item2.xml><?xml version="1.0" encoding="utf-8"?>
-<p:properties xmlns:p="http://schemas.microsoft.com/office/2006/metadata/properties" xmlns:xsi="http://www.w3.org/2001/XMLSchema-instance" xmlns:pc="http://schemas.microsoft.com/office/infopath/2007/PartnerControls">
-  <documentManagement/>
-</p:properties>
 </file>
 
 <file path=customXml/item3.xml><?xml version="1.0" encoding="utf-8"?>
@@ -19117,18 +19130,18 @@
 </file>
 
 <file path=customXml/itemProps1.xml><?xml version="1.0" encoding="utf-8"?>
-<ds:datastoreItem xmlns:ds="http://schemas.openxmlformats.org/officeDocument/2006/customXml" ds:itemID="{F94C01DB-204E-4580-A3F7-54B6A9456B20}">
+<ds:datastoreItem xmlns:ds="http://schemas.openxmlformats.org/officeDocument/2006/customXml" ds:itemID="{B751ED4C-D8D3-4697-81A5-ED6F1D5C3739}">
   <ds:schemaRefs>
-    <ds:schemaRef ds:uri="http://schemas.microsoft.com/sharepoint/v3/contenttype/forms"/>
+    <ds:schemaRef ds:uri="http://schemas.microsoft.com/office/2006/metadata/properties"/>
+    <ds:schemaRef ds:uri="http://schemas.microsoft.com/office/infopath/2007/PartnerControls"/>
   </ds:schemaRefs>
 </ds:datastoreItem>
 </file>
 
 <file path=customXml/itemProps2.xml><?xml version="1.0" encoding="utf-8"?>
-<ds:datastoreItem xmlns:ds="http://schemas.openxmlformats.org/officeDocument/2006/customXml" ds:itemID="{B751ED4C-D8D3-4697-81A5-ED6F1D5C3739}">
+<ds:datastoreItem xmlns:ds="http://schemas.openxmlformats.org/officeDocument/2006/customXml" ds:itemID="{F94C01DB-204E-4580-A3F7-54B6A9456B20}">
   <ds:schemaRefs>
-    <ds:schemaRef ds:uri="http://schemas.microsoft.com/office/2006/metadata/properties"/>
-    <ds:schemaRef ds:uri="http://schemas.microsoft.com/office/infopath/2007/PartnerControls"/>
+    <ds:schemaRef ds:uri="http://schemas.microsoft.com/sharepoint/v3/contenttype/forms"/>
   </ds:schemaRefs>
 </ds:datastoreItem>
 </file>
@@ -19153,7 +19166,7 @@
 </file>
 
 <file path=customXml/itemProps4.xml><?xml version="1.0" encoding="utf-8"?>
-<ds:datastoreItem xmlns:ds="http://schemas.openxmlformats.org/officeDocument/2006/customXml" ds:itemID="{A6F47382-83BC-4CAD-A738-50FF09227E57}">
+<ds:datastoreItem xmlns:ds="http://schemas.openxmlformats.org/officeDocument/2006/customXml" ds:itemID="{019E4A0C-97C8-4BCA-8EB2-CF7419F50107}">
   <ds:schemaRefs>
     <ds:schemaRef ds:uri="http://schemas.openxmlformats.org/officeDocument/2006/bibliography"/>
   </ds:schemaRefs>

</xml_diff>